<commit_message>
Counted frequence of each scenes
</commit_message>
<xml_diff>
--- a/Slodziaki/Raport.docx
+++ b/Slodziaki/Raport.docx
@@ -117,7 +117,7 @@
           <w:lang w:val="pl-PL"/>
         </w:rPr>
         <w:drawing>
-          <wp:anchor distT="0" distB="0" distL="114300" distR="114300" simplePos="0" relativeHeight="251660288" behindDoc="0" locked="0" layoutInCell="1" allowOverlap="1" wp14:anchorId="2726B215" wp14:editId="24BD05E9">
+          <wp:anchor distT="0" distB="0" distL="114300" distR="114300" simplePos="0" relativeHeight="251660288" behindDoc="0" locked="0" layoutInCell="1" allowOverlap="1" wp14:anchorId="2726B215" wp14:editId="10B6B068">
             <wp:simplePos x="0" y="0"/>
             <wp:positionH relativeFrom="margin">
               <wp:align>center</wp:align>
@@ -194,6 +194,7 @@
         <w:rPr>
           <w:b/>
           <w:bCs/>
+          <w:lang w:val="pl-PL"/>
         </w:rPr>
       </w:pPr>
       <w:r>
@@ -1584,22 +1585,27 @@
           <w:lang w:val="pl-PL"/>
         </w:rPr>
       </w:pPr>
+      <w:r>
+        <w:rPr>
+          <w:b/>
+          <w:bCs/>
+          <w:lang w:val="pl-PL"/>
+        </w:rPr>
+        <w:lastRenderedPageBreak/>
+        <w:t>ANALIZA SEKWENCJI</w:t>
+      </w:r>
     </w:p>
     <w:p>
       <w:pPr>
         <w:rPr>
-          <w:b/>
-          <w:bCs/>
           <w:lang w:val="pl-PL"/>
         </w:rPr>
       </w:pPr>
       <w:r>
         <w:rPr>
-          <w:b/>
-          <w:bCs/>
-          <w:lang w:val="pl-PL"/>
-        </w:rPr>
-        <w:t>ANALIZA SEKWENCJI</w:t>
+          <w:lang w:val="pl-PL"/>
+        </w:rPr>
+        <w:t>Liczba wszystkich sekwencji wynosi 255.</w:t>
       </w:r>
     </w:p>
     <w:p>
@@ -1612,54 +1618,44 @@
         <w:rPr>
           <w:lang w:val="pl-PL"/>
         </w:rPr>
-        <w:t>Liczba wszystkich sekwencji wynosi 255.</w:t>
+        <w:t xml:space="preserve">Na samym początku </w:t>
+      </w:r>
+      <w:r>
+        <w:rPr>
+          <w:lang w:val="pl-PL"/>
+        </w:rPr>
+        <w:t>sprawdzamy</w:t>
+      </w:r>
+      <w:r>
+        <w:rPr>
+          <w:lang w:val="pl-PL"/>
+        </w:rPr>
+        <w:t xml:space="preserve"> </w:t>
+      </w:r>
+      <w:r>
+        <w:rPr>
+          <w:lang w:val="pl-PL"/>
+        </w:rPr>
+        <w:t>jaka długość sekwencji występuję najczęściej i jest to 2, która występuję aż 106 razy. Można również zauważyć, że o wiele częściej sekwencje mają parzystą długość</w:t>
+      </w:r>
+      <w:r>
+        <w:rPr>
+          <w:lang w:val="pl-PL"/>
+        </w:rPr>
+        <w:t xml:space="preserve"> niż nieparzystą</w:t>
+      </w:r>
+      <w:r>
+        <w:rPr>
+          <w:lang w:val="pl-PL"/>
+        </w:rPr>
+        <w:t xml:space="preserve">. (218 vs 37) Oraz częściej występują krótkie sekwencję.  </w:t>
       </w:r>
     </w:p>
     <w:p>
-      <w:pPr>
-        <w:rPr>
-          <w:lang w:val="pl-PL"/>
-        </w:rPr>
-      </w:pPr>
-      <w:r>
-        <w:rPr>
-          <w:lang w:val="pl-PL"/>
-        </w:rPr>
-        <w:t xml:space="preserve">Na samym początku </w:t>
-      </w:r>
-      <w:r>
-        <w:rPr>
-          <w:lang w:val="pl-PL"/>
-        </w:rPr>
-        <w:t>sprawdzamy</w:t>
-      </w:r>
-      <w:r>
-        <w:rPr>
-          <w:lang w:val="pl-PL"/>
-        </w:rPr>
-        <w:t xml:space="preserve"> </w:t>
-      </w:r>
-      <w:r>
-        <w:rPr>
-          <w:lang w:val="pl-PL"/>
-        </w:rPr>
-        <w:t>jaka długość sekwencji występuję najczęściej i jest to 2, która występuję aż 106 razy. Można również zauważyć, że o wiele częściej sekwencje mają parzystą długość</w:t>
-      </w:r>
-      <w:r>
-        <w:rPr>
-          <w:lang w:val="pl-PL"/>
-        </w:rPr>
-        <w:t xml:space="preserve"> niż nieparzystą</w:t>
-      </w:r>
-      <w:r>
-        <w:rPr>
-          <w:lang w:val="pl-PL"/>
-        </w:rPr>
-        <w:t xml:space="preserve">. (218 vs 37) Oraz częściej występują krótkie sekwencję.  </w:t>
-      </w:r>
-    </w:p>
-    <w:p>
-      <w:r>
+      <w:r>
+        <w:rPr>
+          <w:noProof/>
+        </w:rPr>
         <w:drawing>
           <wp:inline distT="0" distB="0" distL="0" distR="0" wp14:anchorId="58C8DE0E" wp14:editId="4DD35F49">
             <wp:extent cx="5943600" cy="2971800"/>
@@ -1792,34 +1788,44 @@
           <w:lang w:val="pl-PL"/>
         </w:rPr>
       </w:pPr>
-      <w:r>
-        <w:rPr>
-          <w:b/>
-          <w:bCs/>
-          <w:lang w:val="pl-PL"/>
-        </w:rPr>
-        <w:t xml:space="preserve">ANALIZA </w:t>
-      </w:r>
-      <w:r>
-        <w:rPr>
-          <w:b/>
-          <w:bCs/>
-          <w:lang w:val="pl-PL"/>
-        </w:rPr>
-        <w:t>OBIEKTÓW</w:t>
-      </w:r>
     </w:p>
     <w:p>
       <w:pPr>
         <w:rPr>
+          <w:b/>
+          <w:bCs/>
           <w:lang w:val="pl-PL"/>
         </w:rPr>
       </w:pPr>
-      <w:r>
-        <w:rPr>
+    </w:p>
+    <w:p>
+      <w:pPr>
+        <w:rPr>
+          <w:b/>
+          <w:bCs/>
+          <w:lang w:val="pl-PL"/>
+        </w:rPr>
+      </w:pPr>
+      <w:r>
+        <w:rPr>
+          <w:b/>
+          <w:bCs/>
           <w:lang w:val="pl-PL"/>
         </w:rPr>
         <w:lastRenderedPageBreak/>
+        <w:t>ANALIZA OBIEKTÓW</w:t>
+      </w:r>
+    </w:p>
+    <w:p>
+      <w:pPr>
+        <w:rPr>
+          <w:lang w:val="pl-PL"/>
+        </w:rPr>
+      </w:pPr>
+      <w:r>
+        <w:rPr>
+          <w:lang w:val="pl-PL"/>
+        </w:rPr>
         <w:t>Do analizy mamy 223 obiekty z różnymi sekwencjami i/lub scenami</w:t>
       </w:r>
       <w:r>
@@ -2041,6 +2047,67 @@
           <w:lang w:val="pl-PL"/>
         </w:rPr>
       </w:pPr>
+      <w:r>
+        <w:rPr>
+          <w:lang w:val="pl-PL"/>
+        </w:rPr>
+        <w:lastRenderedPageBreak/>
+        <w:t>Najczęściej powtarzająca scena ma numer 13 i występuje 42 razy.</w:t>
+      </w:r>
+      <w:r>
+        <w:rPr>
+          <w:noProof/>
+          <w:lang w:val="pl-PL"/>
+        </w:rPr>
+        <w:drawing>
+          <wp:inline distT="0" distB="0" distL="0" distR="0" wp14:anchorId="68B40837" wp14:editId="07A32768">
+            <wp:extent cx="5250601" cy="2621937"/>
+            <wp:effectExtent l="0" t="0" r="7620" b="6985"/>
+            <wp:docPr id="2062933301" name="Picture 1"/>
+            <wp:cNvGraphicFramePr>
+              <a:graphicFrameLocks xmlns:a="http://schemas.openxmlformats.org/drawingml/2006/main" noChangeAspect="1"/>
+            </wp:cNvGraphicFramePr>
+            <a:graphic xmlns:a="http://schemas.openxmlformats.org/drawingml/2006/main">
+              <a:graphicData uri="http://schemas.openxmlformats.org/drawingml/2006/picture">
+                <pic:pic xmlns:pic="http://schemas.openxmlformats.org/drawingml/2006/picture">
+                  <pic:nvPicPr>
+                    <pic:cNvPr id="0" name="Picture 1"/>
+                    <pic:cNvPicPr>
+                      <a:picLocks noChangeAspect="1" noChangeArrowheads="1"/>
+                    </pic:cNvPicPr>
+                  </pic:nvPicPr>
+                  <pic:blipFill>
+                    <a:blip r:embed="rId29">
+                      <a:extLst>
+                        <a:ext uri="{28A0092B-C50C-407E-A947-70E740481C1C}">
+                          <a14:useLocalDpi xmlns:a14="http://schemas.microsoft.com/office/drawing/2010/main" val="0"/>
+                        </a:ext>
+                      </a:extLst>
+                    </a:blip>
+                    <a:srcRect/>
+                    <a:stretch>
+                      <a:fillRect/>
+                    </a:stretch>
+                  </pic:blipFill>
+                  <pic:spPr bwMode="auto">
+                    <a:xfrm>
+                      <a:off x="0" y="0"/>
+                      <a:ext cx="5266326" cy="2629790"/>
+                    </a:xfrm>
+                    <a:prstGeom prst="rect">
+                      <a:avLst/>
+                    </a:prstGeom>
+                    <a:noFill/>
+                    <a:ln>
+                      <a:noFill/>
+                    </a:ln>
+                  </pic:spPr>
+                </pic:pic>
+              </a:graphicData>
+            </a:graphic>
+          </wp:inline>
+        </w:drawing>
+      </w:r>
     </w:p>
     <w:sectPr>
       <w:pgSz w:w="12240" w:h="15840"/>

</xml_diff>